<commit_message>
Requisites for giver/taker ended full.
</commit_message>
<xml_diff>
--- a/documents/gift/patterns/act_of_reception.docx
+++ b/documents/gift/patterns/act_of_reception.docx
@@ -765,8 +765,6 @@
       <w:r>
         <w:t>2</w:t>
       </w:r>
-      <w:bookmarkStart w:id="0" w:name="_GoBack"/>
-      <w:bookmarkEnd w:id="0"/>
       <w:r>
         <w:t>. Акт вступает в силу с даты его подписания и составлен в двух экземплярах, имеющих равную юридическую силу, по одному для каждой Стороны.</w:t>
       </w:r>
@@ -780,7 +778,7 @@
     </w:p>
     <w:tbl>
       <w:tblPr>
-        <w:tblW w:w="0" w:type="auto"/>
+        <w:tblW w:w="9640" w:type="dxa"/>
         <w:tblLayout w:type="fixed"/>
         <w:tblCellMar>
           <w:top w:w="102" w:type="dxa"/>
@@ -807,7 +805,13 @@
               <w:pStyle w:val="ConsPlusNormal"/>
             </w:pPr>
             <w:r>
-              <w:t>Транспортное средство передал Продавец:</w:t>
+              <w:t xml:space="preserve">Транспортное средство передал </w:t>
+            </w:r>
+            <w:r>
+              <w:t>Даритель</w:t>
+            </w:r>
+            <w:r>
+              <w:t>:</w:t>
             </w:r>
           </w:p>
         </w:tc>
@@ -821,349 +825,13 @@
               <w:pStyle w:val="ConsPlusNormal"/>
             </w:pPr>
             <w:r>
-              <w:t>Транспортное средство получил Покупатель:</w:t>
-            </w:r>
-          </w:p>
-        </w:tc>
-      </w:tr>
-      <w:tr>
-        <w:tc>
-          <w:tcPr>
-            <w:tcW w:w="4862" w:type="dxa"/>
-            <w:gridSpan w:val="2"/>
-          </w:tcPr>
-          <w:p>
-            <w:pPr>
-              <w:pStyle w:val="ConsPlusNormal"/>
-              <w:rPr>
-                <w:lang w:val="en-US"/>
-              </w:rPr>
-            </w:pPr>
-            <w:r>
-              <w:t>Ф</w:t>
-            </w:r>
-            <w:r>
-              <w:rPr>
-                <w:lang w:val="en-US"/>
-              </w:rPr>
-              <w:t>.</w:t>
-            </w:r>
-            <w:r>
-              <w:t>И</w:t>
-            </w:r>
-            <w:r>
-              <w:rPr>
-                <w:lang w:val="en-US"/>
-              </w:rPr>
-              <w:t>.</w:t>
-            </w:r>
-            <w:r>
-              <w:t>О</w:t>
-            </w:r>
-            <w:r>
-              <w:rPr>
-                <w:lang w:val="en-US"/>
-              </w:rPr>
-              <w:t xml:space="preserve">. </w:t>
-            </w:r>
-            <w:r>
-              <w:rPr>
-                <w:lang w:val="en-US"/>
-              </w:rPr>
-              <w:t>${</w:t>
-            </w:r>
-            <w:r>
-              <w:rPr>
-                <w:lang w:val="en-US"/>
-              </w:rPr>
-              <w:t>vendor</w:t>
-            </w:r>
-            <w:r>
-              <w:rPr>
-                <w:lang w:val="en-US"/>
-              </w:rPr>
-              <w:t>_</w:t>
-            </w:r>
-            <w:r>
-              <w:rPr>
-                <w:lang w:val="en-US"/>
-              </w:rPr>
-              <w:t>fio</w:t>
-            </w:r>
-            <w:r>
-              <w:rPr>
-                <w:lang w:val="en-US"/>
-              </w:rPr>
-              <w:t>}</w:t>
-            </w:r>
-          </w:p>
-        </w:tc>
-        <w:tc>
-          <w:tcPr>
-            <w:tcW w:w="4778" w:type="dxa"/>
-            <w:gridSpan w:val="2"/>
-          </w:tcPr>
-          <w:p>
-            <w:pPr>
-              <w:pStyle w:val="ConsPlusNormal"/>
-              <w:rPr>
-                <w:lang w:val="en-US"/>
-              </w:rPr>
-            </w:pPr>
-            <w:r>
-              <w:t>Ф</w:t>
-            </w:r>
-            <w:r>
-              <w:rPr>
-                <w:lang w:val="en-US"/>
-              </w:rPr>
-              <w:t>.</w:t>
-            </w:r>
-            <w:r>
-              <w:t>И</w:t>
-            </w:r>
-            <w:r>
-              <w:rPr>
-                <w:lang w:val="en-US"/>
-              </w:rPr>
-              <w:t>.</w:t>
-            </w:r>
-            <w:r>
-              <w:t>О</w:t>
-            </w:r>
-            <w:r>
-              <w:rPr>
-                <w:lang w:val="en-US"/>
-              </w:rPr>
-              <w:t xml:space="preserve">. </w:t>
-            </w:r>
-            <w:r>
-              <w:rPr>
-                <w:lang w:val="en-US"/>
-              </w:rPr>
-              <w:t>${</w:t>
-            </w:r>
-            <w:r>
-              <w:rPr>
-                <w:lang w:val="en-US"/>
-              </w:rPr>
-              <w:t>buyer</w:t>
-            </w:r>
-            <w:r>
-              <w:rPr>
-                <w:lang w:val="en-US"/>
-              </w:rPr>
-              <w:t>_</w:t>
-            </w:r>
-            <w:r>
-              <w:rPr>
-                <w:lang w:val="en-US"/>
-              </w:rPr>
-              <w:t>fio</w:t>
-            </w:r>
-            <w:r>
-              <w:rPr>
-                <w:lang w:val="en-US"/>
-              </w:rPr>
-              <w:t>}</w:t>
-            </w:r>
-          </w:p>
-        </w:tc>
-      </w:tr>
-      <w:tr>
-        <w:tc>
-          <w:tcPr>
-            <w:tcW w:w="4862" w:type="dxa"/>
-            <w:gridSpan w:val="2"/>
-          </w:tcPr>
-          <w:p>
-            <w:pPr>
-              <w:pStyle w:val="ConsPlusNormal"/>
-              <w:rPr>
-                <w:lang w:val="en-US"/>
-              </w:rPr>
-            </w:pPr>
-            <w:r>
-              <w:t>Паспорт</w:t>
-            </w:r>
-            <w:r>
-              <w:rPr>
-                <w:lang w:val="en-US"/>
-              </w:rPr>
-              <w:t xml:space="preserve"> </w:t>
-            </w:r>
-            <w:r>
-              <w:t>РФ</w:t>
-            </w:r>
-            <w:r>
-              <w:rPr>
-                <w:lang w:val="en-US"/>
-              </w:rPr>
-              <w:t xml:space="preserve"> </w:t>
-            </w:r>
-            <w:r>
-              <w:t>серия</w:t>
-            </w:r>
-            <w:r>
-              <w:rPr>
-                <w:lang w:val="en-US"/>
-              </w:rPr>
-              <w:t xml:space="preserve"> </w:t>
-            </w:r>
-            <w:r>
-              <w:rPr>
-                <w:lang w:val="en-US"/>
-              </w:rPr>
-              <w:t>${</w:t>
-            </w:r>
-            <w:r>
-              <w:rPr>
-                <w:lang w:val="en-US"/>
-              </w:rPr>
-              <w:t>vendor_passport_serial</w:t>
-            </w:r>
-            <w:r>
-              <w:rPr>
-                <w:lang w:val="en-US"/>
-              </w:rPr>
-              <w:t xml:space="preserve">} </w:t>
-            </w:r>
-            <w:r>
-              <w:t>номер</w:t>
-            </w:r>
-            <w:r>
-              <w:rPr>
-                <w:lang w:val="en-US"/>
-              </w:rPr>
-              <w:t xml:space="preserve"> </w:t>
-            </w:r>
-            <w:r>
-              <w:rPr>
-                <w:lang w:val="en-US"/>
-              </w:rPr>
-              <w:t>{</w:t>
-            </w:r>
-            <w:r>
-              <w:rPr>
-                <w:lang w:val="en-US"/>
-              </w:rPr>
-              <w:t>vendor_passport_number</w:t>
-            </w:r>
-            <w:r>
-              <w:rPr>
-                <w:lang w:val="en-US"/>
-              </w:rPr>
-              <w:t>}</w:t>
-            </w:r>
-            <w:r>
-              <w:rPr>
-                <w:lang w:val="en-US"/>
-              </w:rPr>
-              <w:t>,</w:t>
-            </w:r>
-          </w:p>
-        </w:tc>
-        <w:tc>
-          <w:tcPr>
-            <w:tcW w:w="4778" w:type="dxa"/>
-            <w:gridSpan w:val="2"/>
-          </w:tcPr>
-          <w:p>
-            <w:pPr>
-              <w:pStyle w:val="ConsPlusNormal"/>
-              <w:rPr>
-                <w:lang w:val="en-US"/>
-              </w:rPr>
-            </w:pPr>
-            <w:r>
-              <w:t>Паспорт</w:t>
-            </w:r>
-            <w:r>
-              <w:rPr>
-                <w:lang w:val="en-US"/>
-              </w:rPr>
-              <w:t xml:space="preserve"> </w:t>
-            </w:r>
-            <w:r>
-              <w:t>РФ</w:t>
-            </w:r>
-            <w:r>
-              <w:rPr>
-                <w:lang w:val="en-US"/>
-              </w:rPr>
-              <w:t xml:space="preserve"> </w:t>
-            </w:r>
-            <w:r>
-              <w:t>серия</w:t>
-            </w:r>
-            <w:r>
-              <w:rPr>
-                <w:lang w:val="en-US"/>
-              </w:rPr>
-              <w:t xml:space="preserve"> </w:t>
-            </w:r>
-            <w:r>
-              <w:rPr>
-                <w:lang w:val="en-US"/>
-              </w:rPr>
-              <w:t>${</w:t>
-            </w:r>
-            <w:r>
-              <w:rPr>
-                <w:lang w:val="en-US"/>
-              </w:rPr>
-              <w:t>buyer_passport_serial</w:t>
-            </w:r>
-            <w:r>
-              <w:rPr>
-                <w:lang w:val="en-US"/>
-              </w:rPr>
-              <w:t>}</w:t>
-            </w:r>
-            <w:r>
-              <w:rPr>
-                <w:lang w:val="en-US"/>
-              </w:rPr>
-              <w:t xml:space="preserve"> </w:t>
-            </w:r>
-            <w:r>
-              <w:t>номер</w:t>
-            </w:r>
-            <w:r>
-              <w:rPr>
-                <w:lang w:val="en-US"/>
-              </w:rPr>
-              <w:t xml:space="preserve"> </w:t>
-            </w:r>
-            <w:r>
-              <w:rPr>
-                <w:lang w:val="en-US"/>
-              </w:rPr>
-              <w:t>$</w:t>
-            </w:r>
-            <w:r>
-              <w:rPr>
-                <w:lang w:val="en-US"/>
-              </w:rPr>
-              <w:t>{</w:t>
-            </w:r>
-            <w:r>
-              <w:rPr>
-                <w:lang w:val="en-US"/>
-              </w:rPr>
-              <w:t>vendor_passport_number</w:t>
-            </w:r>
-            <w:r>
-              <w:rPr>
-                <w:lang w:val="en-US"/>
-              </w:rPr>
-              <w:t>}</w:t>
-            </w:r>
-            <w:r>
-              <w:rPr>
-                <w:lang w:val="en-US"/>
-              </w:rPr>
-              <w:t>,</w:t>
+              <w:t xml:space="preserve">Транспортное средство получил </w:t>
+            </w:r>
+            <w:r>
+              <w:t>Одаряемый</w:t>
+            </w:r>
+            <w:r>
+              <w:t>:</w:t>
             </w:r>
           </w:p>
         </w:tc>
@@ -1179,37 +847,22 @@
               <w:pStyle w:val="ConsPlusNormal"/>
             </w:pPr>
             <w:r>
-              <w:t xml:space="preserve">выдан </w:t>
-            </w:r>
-            <w:r>
-              <w:rPr>
-                <w:lang w:val="en-US"/>
-              </w:rPr>
-              <w:t>$</w:t>
-            </w:r>
-            <w:r>
-              <w:rPr>
-                <w:lang w:val="en-US"/>
-              </w:rPr>
-              <w:t>{</w:t>
-            </w:r>
-            <w:r>
-              <w:rPr>
-                <w:lang w:val="en-US"/>
-              </w:rPr>
-              <w:t>vendor_passport_bywho</w:t>
+              <w:rPr>
+                <w:lang w:val="en-US"/>
+              </w:rPr>
+              <w:t>${</w:t>
+            </w:r>
+            <w:r>
+              <w:rPr>
+                <w:lang w:val="en-US"/>
+              </w:rPr>
+              <w:t>firstside_requisites</w:t>
             </w:r>
             <w:r>
               <w:rPr>
                 <w:lang w:val="en-US"/>
               </w:rPr>
               <w:t>}</w:t>
-            </w:r>
-            <w:r>
-              <w:rPr>
-                <w:lang w:val="en-US"/>
-              </w:rPr>
-              <w:t>,</w:t>
             </w:r>
           </w:p>
         </w:tc>
@@ -1221,27 +874,21 @@
           <w:p>
             <w:pPr>
               <w:pStyle w:val="ConsPlusNormal"/>
+              <w:rPr>
+                <w:lang w:val="en-US"/>
+              </w:rPr>
             </w:pPr>
             <w:r>
-              <w:t xml:space="preserve">выдан </w:t>
-            </w:r>
-            <w:r>
-              <w:rPr>
-                <w:lang w:val="en-US"/>
-              </w:rPr>
-              <w:t>$</w:t>
-            </w:r>
-            <w:r>
-              <w:rPr>
-                <w:lang w:val="en-US"/>
-              </w:rPr>
-              <w:t>{</w:t>
-            </w:r>
-            <w:r>
-              <w:rPr>
-                <w:lang w:val="en-US"/>
-              </w:rPr>
-              <w:t>vendor_passport_bywho</w:t>
+              <w:rPr>
+                <w:lang w:val="en-US"/>
+              </w:rPr>
+              <w:t>${</w:t>
+            </w:r>
+            <w:r>
+              <w:rPr>
+                <w:lang w:val="en-US"/>
+              </w:rPr>
+              <w:t>secondside_requisites</w:t>
             </w:r>
             <w:r>
               <w:rPr>
@@ -1249,222 +896,8 @@
               </w:rPr>
               <w:t>}</w:t>
             </w:r>
-          </w:p>
-        </w:tc>
-      </w:tr>
-      <w:tr>
-        <w:tc>
-          <w:tcPr>
-            <w:tcW w:w="4862" w:type="dxa"/>
-            <w:gridSpan w:val="2"/>
-          </w:tcPr>
-          <w:p>
-            <w:pPr>
-              <w:pStyle w:val="ConsPlusNormal"/>
-              <w:rPr>
-                <w:lang w:val="en-US"/>
-              </w:rPr>
-            </w:pPr>
-            <w:r>
-              <w:t>дата</w:t>
-            </w:r>
-            <w:r>
-              <w:rPr>
-                <w:lang w:val="en-US"/>
-              </w:rPr>
-              <w:t xml:space="preserve"> </w:t>
-            </w:r>
-            <w:r>
-              <w:t>выдачи</w:t>
-            </w:r>
-            <w:r>
-              <w:rPr>
-                <w:lang w:val="en-US"/>
-              </w:rPr>
-              <w:t xml:space="preserve"> </w:t>
-            </w:r>
-            <w:r>
-              <w:rPr>
-                <w:lang w:val="en-US"/>
-              </w:rPr>
-              <w:t>$</w:t>
-            </w:r>
-            <w:r>
-              <w:rPr>
-                <w:lang w:val="en-US"/>
-              </w:rPr>
-              <w:t>{</w:t>
-            </w:r>
-            <w:r>
-              <w:rPr>
-                <w:lang w:val="en-US"/>
-              </w:rPr>
-              <w:t>vendor_passport_date</w:t>
-            </w:r>
-            <w:r>
-              <w:rPr>
-                <w:lang w:val="en-US"/>
-              </w:rPr>
-              <w:t>}</w:t>
-            </w:r>
-          </w:p>
-        </w:tc>
-        <w:tc>
-          <w:tcPr>
-            <w:tcW w:w="4778" w:type="dxa"/>
-            <w:gridSpan w:val="2"/>
-          </w:tcPr>
-          <w:p>
-            <w:pPr>
-              <w:pStyle w:val="ConsPlusNormal"/>
-              <w:rPr>
-                <w:lang w:val="en-US"/>
-              </w:rPr>
-            </w:pPr>
-            <w:r>
-              <w:t>дата</w:t>
-            </w:r>
-            <w:r>
-              <w:rPr>
-                <w:lang w:val="en-US"/>
-              </w:rPr>
-              <w:t xml:space="preserve"> </w:t>
-            </w:r>
-            <w:r>
-              <w:t>выдачи</w:t>
-            </w:r>
-            <w:r>
-              <w:rPr>
-                <w:lang w:val="en-US"/>
-              </w:rPr>
-              <w:t xml:space="preserve"> </w:t>
-            </w:r>
-            <w:r>
-              <w:rPr>
-                <w:lang w:val="en-US"/>
-              </w:rPr>
-              <w:t>$</w:t>
-            </w:r>
-            <w:r>
-              <w:rPr>
-                <w:lang w:val="en-US"/>
-              </w:rPr>
-              <w:t>{</w:t>
-            </w:r>
-            <w:r>
-              <w:rPr>
-                <w:lang w:val="en-US"/>
-              </w:rPr>
-              <w:t>buyer_passport_date</w:t>
-            </w:r>
-            <w:r>
-              <w:rPr>
-                <w:lang w:val="en-US"/>
-              </w:rPr>
-              <w:t>}</w:t>
-            </w:r>
-          </w:p>
-        </w:tc>
-      </w:tr>
-      <w:tr>
-        <w:tc>
-          <w:tcPr>
-            <w:tcW w:w="4862" w:type="dxa"/>
-            <w:gridSpan w:val="2"/>
-          </w:tcPr>
-          <w:p>
-            <w:pPr>
-              <w:pStyle w:val="ConsPlusNormal"/>
-            </w:pPr>
-            <w:r>
-              <w:t xml:space="preserve">Место жительства </w:t>
-            </w:r>
-            <w:r>
-              <w:rPr>
-                <w:lang w:val="en-US"/>
-              </w:rPr>
-              <w:t>$</w:t>
-            </w:r>
-            <w:r>
-              <w:rPr>
-                <w:lang w:val="en-US"/>
-              </w:rPr>
-              <w:t>{</w:t>
-            </w:r>
-            <w:r>
-              <w:rPr>
-                <w:lang w:val="en-US"/>
-              </w:rPr>
-              <w:t>vendor_adress</w:t>
-            </w:r>
-            <w:r>
-              <w:rPr>
-                <w:lang w:val="en-US"/>
-              </w:rPr>
-              <w:t>}</w:t>
-            </w:r>
-          </w:p>
-        </w:tc>
-        <w:tc>
-          <w:tcPr>
-            <w:tcW w:w="4778" w:type="dxa"/>
-            <w:gridSpan w:val="2"/>
-          </w:tcPr>
-          <w:p>
-            <w:pPr>
-              <w:pStyle w:val="ConsPlusNormal"/>
-            </w:pPr>
-            <w:r>
-              <w:t xml:space="preserve">Место жительства </w:t>
-            </w:r>
-            <w:r>
-              <w:rPr>
-                <w:lang w:val="en-US"/>
-              </w:rPr>
-              <w:t>$</w:t>
-            </w:r>
-            <w:r>
-              <w:rPr>
-                <w:lang w:val="en-US"/>
-              </w:rPr>
-              <w:t>{</w:t>
-            </w:r>
-            <w:r>
-              <w:rPr>
-                <w:lang w:val="en-US"/>
-              </w:rPr>
-              <w:t>buyer_adress</w:t>
-            </w:r>
-            <w:r>
-              <w:rPr>
-                <w:lang w:val="en-US"/>
-              </w:rPr>
-              <w:t>}</w:t>
-            </w:r>
-          </w:p>
-        </w:tc>
-      </w:tr>
-      <w:tr>
-        <w:tc>
-          <w:tcPr>
-            <w:tcW w:w="4862" w:type="dxa"/>
-            <w:gridSpan w:val="2"/>
-          </w:tcPr>
-          <w:p>
-            <w:pPr>
-              <w:pStyle w:val="ConsPlusNormal"/>
-            </w:pPr>
-          </w:p>
-        </w:tc>
-        <w:tc>
-          <w:tcPr>
-            <w:tcW w:w="4778" w:type="dxa"/>
-            <w:gridSpan w:val="2"/>
-          </w:tcPr>
-          <w:p>
-            <w:pPr>
-              <w:pStyle w:val="ConsPlusNormal"/>
-            </w:pPr>
+            <w:bookmarkStart w:id="0" w:name="_GoBack"/>
+            <w:bookmarkEnd w:id="0"/>
           </w:p>
         </w:tc>
       </w:tr>

</xml_diff>